<commit_message>
all text & code now in Rmd
</commit_message>
<xml_diff>
--- a/analysis/paper/templates/template.docx
+++ b/analysis/paper/templates/template.docx
@@ -1,10 +1,417 @@
+
+<file path=word/document.xml><?xml version="1.0" encoding="utf-8"?>
+<w:document xmlns:wpc="http://schemas.microsoft.com/office/word/2010/wordprocessingCanvas" xmlns:mc="http://schemas.openxmlformats.org/markup-compatibility/2006" xmlns:o="urn:schemas-microsoft-com:office:office" xmlns:r="http://schemas.openxmlformats.org/officeDocument/2006/relationships" xmlns:m="http://schemas.openxmlformats.org/officeDocument/2006/math" xmlns:v="urn:schemas-microsoft-com:vml" xmlns:wp14="http://schemas.microsoft.com/office/word/2010/wordprocessingDrawing" xmlns:wp="http://schemas.openxmlformats.org/drawingml/2006/wordprocessingDrawing" xmlns:w10="urn:schemas-microsoft-com:office:word" xmlns:w="http://schemas.openxmlformats.org/wordprocessingml/2006/main" xmlns:w14="http://schemas.microsoft.com/office/word/2010/wordml" xmlns:wpg="http://schemas.microsoft.com/office/word/2010/wordprocessingGroup" xmlns:wpi="http://schemas.microsoft.com/office/word/2010/wordprocessingInk" xmlns:wne="http://schemas.microsoft.com/office/word/2006/wordml" xmlns:wps="http://schemas.microsoft.com/office/word/2010/wordprocessingShape" mc:Ignorable="w14 wp14">
+  <w:body>
+    <w:p>
+      <w:pPr>
+        <w:pStyle w:val="Title"/>
+      </w:pPr>
+      <w:r>
+        <w:t>My title</w:t>
+      </w:r>
+    </w:p>
+    <w:p>
+      <w:pPr>
+        <w:pStyle w:val="Author"/>
+      </w:pPr>
+      <w:r>
+        <w:t>Ben Marwick (University of Washington, University of Wollongong)</w:t>
+      </w:r>
+    </w:p>
+    <w:p>
+      <w:pPr>
+        <w:pStyle w:val="Author"/>
+      </w:pPr>
+      <w:r>
+        <w:t>other author</w:t>
+      </w:r>
+    </w:p>
+    <w:p>
+      <w:pPr>
+        <w:pStyle w:val="Date"/>
+      </w:pPr>
+      <w:r>
+        <w:t>2017-01-18</w:t>
+      </w:r>
+    </w:p>
+    <w:p>
+      <w:pPr>
+        <w:pStyle w:val="Abstract"/>
+      </w:pPr>
+      <w:r>
+        <w:t>My abstract</w:t>
+      </w:r>
+    </w:p>
+    <w:p>
+      <w:pPr>
+        <w:pStyle w:val="Heading1"/>
+      </w:pPr>
+      <w:bookmarkStart w:id="0" w:name="heading-1"/>
+      <w:bookmarkEnd w:id="0"/>
+      <w:r>
+        <w:t>Heading 1</w:t>
+      </w:r>
+    </w:p>
+    <w:p>
+      <w:pPr>
+        <w:pStyle w:val="FirstParagraph"/>
+      </w:pPr>
+      <w:r>
+        <w:t>This is a template Rmd for rendering a MS Word document with custom styles, including</w:t>
+      </w:r>
+    </w:p>
+    <w:p>
+      <w:pPr>
+        <w:pStyle w:val="Compact"/>
+        <w:numPr>
+          <w:ilvl w:val="0"/>
+          <w:numId w:val="3"/>
+        </w:numPr>
+      </w:pPr>
+      <w:r>
+        <w:t>line numbers for</w:t>
+      </w:r>
+      <w:r>
+        <w:br/>
+      </w:r>
+    </w:p>
+    <w:p>
+      <w:pPr>
+        <w:pStyle w:val="Compact"/>
+        <w:numPr>
+          <w:ilvl w:val="0"/>
+          <w:numId w:val="3"/>
+        </w:numPr>
+      </w:pPr>
+      <w:r>
+        <w:t>Headings are bold, underline, nothing.</w:t>
+      </w:r>
+      <w:r>
+        <w:br/>
+      </w:r>
+      <w:bookmarkStart w:id="1" w:name="_GoBack"/>
+      <w:bookmarkEnd w:id="1"/>
+    </w:p>
+    <w:p>
+      <w:pPr>
+        <w:pStyle w:val="Compact"/>
+        <w:numPr>
+          <w:ilvl w:val="0"/>
+          <w:numId w:val="3"/>
+        </w:numPr>
+      </w:pPr>
+      <w:r>
+        <w:t>Arial Narrow 10pt for tables</w:t>
+      </w:r>
+    </w:p>
+    <w:p>
+      <w:pPr>
+        <w:pStyle w:val="Compact"/>
+        <w:numPr>
+          <w:ilvl w:val="0"/>
+          <w:numId w:val="3"/>
+        </w:numPr>
+      </w:pPr>
+      <w:r>
+        <w:t>page breaks with style 'Heading 5'</w:t>
+      </w:r>
+    </w:p>
+    <w:p>
+      <w:pPr>
+        <w:pStyle w:val="FirstParagraph"/>
+      </w:pPr>
+      <w:r>
+        <w:t>Now knit this doc, and edit to update the styles in the resulting docx file. Then rename as 'template' and use this in the yml of the main Rmd:</w:t>
+      </w:r>
+    </w:p>
+    <w:p>
+      <w:pPr>
+        <w:pStyle w:val="SourceCode"/>
+      </w:pPr>
+      <w:r>
+        <w:rPr>
+          <w:rStyle w:val="VerbatimChar"/>
+        </w:rPr>
+        <w:t>output:</w:t>
+      </w:r>
+      <w:r>
+        <w:br/>
+      </w:r>
+      <w:r>
+        <w:rPr>
+          <w:rStyle w:val="VerbatimChar"/>
+        </w:rPr>
+        <w:t xml:space="preserve">  word_document:</w:t>
+      </w:r>
+      <w:r>
+        <w:br/>
+      </w:r>
+      <w:r>
+        <w:rPr>
+          <w:rStyle w:val="VerbatimChar"/>
+        </w:rPr>
+        <w:t xml:space="preserve">    reference_docx: templates/template.docx</w:t>
+      </w:r>
+    </w:p>
+    <w:p>
+      <w:pPr>
+        <w:pStyle w:val="FirstParagraph"/>
+      </w:pPr>
+      <w:r>
+        <w:t xml:space="preserve">See here for more information: </w:t>
+      </w:r>
+      <w:hyperlink r:id="rId9">
+        <w:r>
+          <w:rPr>
+            <w:rStyle w:val="Hyperlink"/>
+          </w:rPr>
+          <w:t>http://rmarkdown.rstudio.com/articles_docx.html</w:t>
+        </w:r>
+      </w:hyperlink>
+    </w:p>
+    <w:p>
+      <w:pPr>
+        <w:pStyle w:val="SourceCode"/>
+      </w:pPr>
+      <w:r>
+        <w:rPr>
+          <w:rStyle w:val="VerbatimChar"/>
+        </w:rPr>
+        <w:t xml:space="preserve">##      speed           dist       </w:t>
+      </w:r>
+      <w:r>
+        <w:br/>
+      </w:r>
+      <w:r>
+        <w:rPr>
+          <w:rStyle w:val="VerbatimChar"/>
+        </w:rPr>
+        <w:t xml:space="preserve">##  Min.   : </w:t>
+      </w:r>
+      <w:r>
+        <w:rPr>
+          <w:rStyle w:val="VerbatimChar"/>
+        </w:rPr>
+        <w:t xml:space="preserve">4.0   Min.   :  2.00  </w:t>
+      </w:r>
+      <w:r>
+        <w:br/>
+      </w:r>
+      <w:r>
+        <w:rPr>
+          <w:rStyle w:val="VerbatimChar"/>
+        </w:rPr>
+        <w:t xml:space="preserve">##  1st Qu.:12.0   1st Qu.: 26.00  </w:t>
+      </w:r>
+      <w:r>
+        <w:br/>
+      </w:r>
+      <w:r>
+        <w:rPr>
+          <w:rStyle w:val="VerbatimChar"/>
+        </w:rPr>
+        <w:t xml:space="preserve">##  Median :15.0   Median : 36.00  </w:t>
+      </w:r>
+      <w:r>
+        <w:br/>
+      </w:r>
+      <w:r>
+        <w:rPr>
+          <w:rStyle w:val="VerbatimChar"/>
+        </w:rPr>
+        <w:t xml:space="preserve">##  Mean   :15.4   Mean   : 42.98  </w:t>
+      </w:r>
+      <w:r>
+        <w:br/>
+      </w:r>
+      <w:r>
+        <w:rPr>
+          <w:rStyle w:val="VerbatimChar"/>
+        </w:rPr>
+        <w:t xml:space="preserve">##  3rd Qu.:19.0   3rd Qu.: 56.00  </w:t>
+      </w:r>
+      <w:r>
+        <w:br/>
+      </w:r>
+      <w:r>
+        <w:rPr>
+          <w:rStyle w:val="VerbatimChar"/>
+        </w:rPr>
+        <w:t>##  Max.   :25.0   Max.   :120.00</w:t>
+      </w:r>
+    </w:p>
+    <w:p>
+      <w:pPr>
+        <w:pStyle w:val="Heading2"/>
+      </w:pPr>
+      <w:bookmarkStart w:id="2" w:name="heading-2"/>
+      <w:bookmarkEnd w:id="2"/>
+      <w:r>
+        <w:t>Heading 2</w:t>
+      </w:r>
+    </w:p>
+    <w:p>
+      <w:pPr>
+        <w:pStyle w:val="FirstParagraph"/>
+      </w:pPr>
+      <w:r>
+        <w:t>You can also embed plots, for example:</w:t>
+      </w:r>
+    </w:p>
+    <w:p>
+      <w:pPr>
+        <w:pStyle w:val="BodyText"/>
+      </w:pPr>
+      <w:r>
+        <w:rPr>
+          <w:noProof/>
+          <w:lang w:val="en-AU" w:eastAsia="en-AU"/>
+        </w:rPr>
+        <w:lastRenderedPageBreak/>
+        <w:drawing>
+          <wp:inline distT="0" distB="0" distL="0" distR="0">
+            <wp:extent cx="4620126" cy="3696101"/>
+            <wp:effectExtent l="0" t="0" r="0" b="0"/>
+            <wp:docPr id="1" name="Picture"/>
+            <wp:cNvGraphicFramePr/>
+            <a:graphic xmlns:a="http://schemas.openxmlformats.org/drawingml/2006/main">
+              <a:graphicData uri="http://schemas.openxmlformats.org/drawingml/2006/picture">
+                <pic:pic xmlns:pic="http://schemas.openxmlformats.org/drawingml/2006/picture">
+                  <pic:nvPicPr>
+                    <pic:cNvPr id="0" name="Picture" descr="template_files/figure-docx/pressure-1.png"/>
+                    <pic:cNvPicPr>
+                      <a:picLocks noChangeAspect="1" noChangeArrowheads="1"/>
+                    </pic:cNvPicPr>
+                  </pic:nvPicPr>
+                  <pic:blipFill>
+                    <a:blip r:embed="rId10"/>
+                    <a:stretch>
+                      <a:fillRect/>
+                    </a:stretch>
+                  </pic:blipFill>
+                  <pic:spPr bwMode="auto">
+                    <a:xfrm>
+                      <a:off x="0" y="0"/>
+                      <a:ext cx="4620126" cy="3696101"/>
+                    </a:xfrm>
+                    <a:prstGeom prst="rect">
+                      <a:avLst/>
+                    </a:prstGeom>
+                    <a:noFill/>
+                    <a:ln w="9525">
+                      <a:noFill/>
+                      <a:headEnd/>
+                      <a:tailEnd/>
+                    </a:ln>
+                  </pic:spPr>
+                </pic:pic>
+              </a:graphicData>
+            </a:graphic>
+          </wp:inline>
+        </w:drawing>
+      </w:r>
+    </w:p>
+    <w:p>
+      <w:pPr>
+        <w:pStyle w:val="Heading3"/>
+      </w:pPr>
+      <w:bookmarkStart w:id="3" w:name="heading-3"/>
+      <w:bookmarkEnd w:id="3"/>
+      <w:r>
+        <w:t>Head</w:t>
+      </w:r>
+      <w:r>
+        <w:t>ing 3</w:t>
+      </w:r>
+    </w:p>
+    <w:p>
+      <w:pPr>
+        <w:pStyle w:val="FirstParagraph"/>
+      </w:pPr>
+      <w:r>
+        <w:t xml:space="preserve">Note that the </w:t>
+      </w:r>
+      <w:r>
+        <w:rPr>
+          <w:rStyle w:val="VerbatimChar"/>
+        </w:rPr>
+        <w:t>echo = FALSE</w:t>
+      </w:r>
+      <w:r>
+        <w:t xml:space="preserve"> parameter was added to the code chunk to prevent printing of the R code that generated the plot.</w:t>
+      </w:r>
+    </w:p>
+    <w:p>
+      <w:pPr>
+        <w:pStyle w:val="Heading4"/>
+      </w:pPr>
+      <w:bookmarkStart w:id="4" w:name="heading-4"/>
+      <w:bookmarkEnd w:id="4"/>
+      <w:r>
+        <w:t>Heading 4</w:t>
+      </w:r>
+    </w:p>
+    <w:sectPr>
+      <w:pgSz w:w="12240" w:h="15840"/>
+      <w:pgMar w:top="1440" w:right="1440" w:bottom="1440" w:left="1440" w:header="720" w:footer="720" w:gutter="0"/>
+      <w:lnNumType w:countBy="1" w:restart="continuous"/>
+      <w:cols w:space="720"/>
+      <w:docGrid w:linePitch="326"/>
+    </w:sectPr>
+  </w:body>
+</w:document>
+</file>
+
+<file path=word/endnotes.xml><?xml version="1.0" encoding="utf-8"?>
+<w:endnotes xmlns:wpc="http://schemas.microsoft.com/office/word/2010/wordprocessingCanvas" xmlns:mc="http://schemas.openxmlformats.org/markup-compatibility/2006" xmlns:o="urn:schemas-microsoft-com:office:office" xmlns:r="http://schemas.openxmlformats.org/officeDocument/2006/relationships" xmlns:m="http://schemas.openxmlformats.org/officeDocument/2006/math" xmlns:v="urn:schemas-microsoft-com:vml" xmlns:wp14="http://schemas.microsoft.com/office/word/2010/wordprocessingDrawing" xmlns:wp="http://schemas.openxmlformats.org/drawingml/2006/wordprocessingDrawing" xmlns:w10="urn:schemas-microsoft-com:office:word" xmlns:w="http://schemas.openxmlformats.org/wordprocessingml/2006/main" xmlns:w14="http://schemas.microsoft.com/office/word/2010/wordml" xmlns:wpg="http://schemas.microsoft.com/office/word/2010/wordprocessingGroup" xmlns:wpi="http://schemas.microsoft.com/office/word/2010/wordprocessingInk" xmlns:wne="http://schemas.microsoft.com/office/word/2006/wordml" xmlns:wps="http://schemas.microsoft.com/office/word/2010/wordprocessingShape" mc:Ignorable="w14 wp14">
+  <w:endnote w:type="separator" w:id="-1">
+    <w:p>
+      <w:pPr>
+        <w:spacing w:after="0"/>
+      </w:pPr>
+      <w:r>
+        <w:separator/>
+      </w:r>
+    </w:p>
+  </w:endnote>
+  <w:endnote w:type="continuationSeparator" w:id="0">
+    <w:p>
+      <w:pPr>
+        <w:spacing w:after="0"/>
+      </w:pPr>
+      <w:r>
+        <w:continuationSeparator/>
+      </w:r>
+    </w:p>
+  </w:endnote>
+</w:endnotes>
+</file>
+
+<file path=word/footnotes.xml><?xml version="1.0" encoding="utf-8"?>
+<w:footnotes xmlns:wpc="http://schemas.microsoft.com/office/word/2010/wordprocessingCanvas" xmlns:mc="http://schemas.openxmlformats.org/markup-compatibility/2006" xmlns:o="urn:schemas-microsoft-com:office:office" xmlns:r="http://schemas.openxmlformats.org/officeDocument/2006/relationships" xmlns:m="http://schemas.openxmlformats.org/officeDocument/2006/math" xmlns:v="urn:schemas-microsoft-com:vml" xmlns:wp14="http://schemas.microsoft.com/office/word/2010/wordprocessingDrawing" xmlns:wp="http://schemas.openxmlformats.org/drawingml/2006/wordprocessingDrawing" xmlns:w10="urn:schemas-microsoft-com:office:word" xmlns:w="http://schemas.openxmlformats.org/wordprocessingml/2006/main" xmlns:w14="http://schemas.microsoft.com/office/word/2010/wordml" xmlns:wpg="http://schemas.microsoft.com/office/word/2010/wordprocessingGroup" xmlns:wpi="http://schemas.microsoft.com/office/word/2010/wordprocessingInk" xmlns:wne="http://schemas.microsoft.com/office/word/2006/wordml" xmlns:wps="http://schemas.microsoft.com/office/word/2010/wordprocessingShape" mc:Ignorable="w14 wp14">
+  <w:footnote w:type="separator" w:id="-1">
+    <w:p>
+      <w:r>
+        <w:separator/>
+      </w:r>
+    </w:p>
+  </w:footnote>
+  <w:footnote w:type="continuationSeparator" w:id="0">
+    <w:p>
+      <w:r>
+        <w:continuationSeparator/>
+      </w:r>
+    </w:p>
+  </w:footnote>
+</w:footnotes>
+</file>
 
 <file path=word/numbering.xml><?xml version="1.0" encoding="utf-8"?>
 <w:numbering xmlns:wpc="http://schemas.microsoft.com/office/word/2010/wordprocessingCanvas" xmlns:mc="http://schemas.openxmlformats.org/markup-compatibility/2006" xmlns:o="urn:schemas-microsoft-com:office:office" xmlns:r="http://schemas.openxmlformats.org/officeDocument/2006/relationships" xmlns:m="http://schemas.openxmlformats.org/officeDocument/2006/math" xmlns:v="urn:schemas-microsoft-com:vml" xmlns:wp14="http://schemas.microsoft.com/office/word/2010/wordprocessingDrawing" xmlns:wp="http://schemas.openxmlformats.org/drawingml/2006/wordprocessingDrawing" xmlns:w10="urn:schemas-microsoft-com:office:word" xmlns:w="http://schemas.openxmlformats.org/wordprocessingml/2006/main" xmlns:w14="http://schemas.microsoft.com/office/word/2010/wordml" xmlns:wpg="http://schemas.microsoft.com/office/word/2010/wordprocessingGroup" xmlns:wpi="http://schemas.microsoft.com/office/word/2010/wordprocessingInk" xmlns:wne="http://schemas.microsoft.com/office/word/2006/wordml" xmlns:wps="http://schemas.microsoft.com/office/word/2010/wordprocessingShape" mc:Ignorable="w14 wp14">
   <w:abstractNum w:abstractNumId="0">
     <w:nsid w:val="E17F69BA"/>
     <w:multiLevelType w:val="multilevel"/>
-    <w:tmpl w:val="8CB69A08"/>
+    <w:tmpl w:val="16E6C3C4"/>
     <w:lvl w:ilvl="0">
       <w:numFmt w:val="bullet"/>
       <w:lvlText w:val=" "/>
@@ -94,9 +501,9 @@
     </w:lvl>
   </w:abstractNum>
   <w:abstractNum w:abstractNumId="1">
-    <w:nsid w:val="2849EB9A"/>
+    <w:nsid w:val="60076E71"/>
     <w:multiLevelType w:val="multilevel"/>
-    <w:tmpl w:val="9CEA6D84"/>
+    <w:tmpl w:val="B79EAAFC"/>
     <w:lvl w:ilvl="0">
       <w:numFmt w:val="bullet"/>
       <w:lvlText w:val=" "/>
@@ -186,9 +593,9 @@
     </w:lvl>
   </w:abstractNum>
   <w:abstractNum w:abstractNumId="2">
-    <w:nsid w:val="7163E6DB"/>
+    <w:nsid w:val="60E2CCB0"/>
     <w:multiLevelType w:val="multilevel"/>
-    <w:tmpl w:val="F6000D7E"/>
+    <w:tmpl w:val="28C4636C"/>
     <w:lvl w:ilvl="0">
       <w:numFmt w:val="bullet"/>
       <w:lvlText w:val="•"/>
@@ -306,13 +713,11 @@
       </w:pPr>
     </w:pPrDefault>
   </w:docDefaults>
-  <w:latentStyles w:defLockedState="0" w:defUIPriority="0" w:defSemiHidden="0" w:defUnhideWhenUsed="0" w:defQFormat="0" w:count="267">
-    <w:lsdException w:name="footer" w:uiPriority="99"/>
-  </w:latentStyles>
+  <w:latentStyles w:defLockedState="0" w:defUIPriority="0" w:defSemiHidden="0" w:defUnhideWhenUsed="0" w:defQFormat="0" w:count="267"/>
   <w:style w:type="paragraph" w:default="1" w:styleId="Normal">
     <w:name w:val="Normal"/>
     <w:qFormat/>
-    <w:rsid w:val="002F4549"/>
+    <w:rsid w:val="004C605D"/>
     <w:rPr>
       <w:rFonts w:ascii="Times New Roman" w:hAnsi="Times New Roman"/>
     </w:rPr>
@@ -323,17 +728,18 @@
     <w:next w:val="BodyText"/>
     <w:uiPriority w:val="9"/>
     <w:qFormat/>
-    <w:rsid w:val="001732F6"/>
+    <w:rsid w:val="004C605D"/>
     <w:pPr>
       <w:keepNext/>
       <w:keepLines/>
-      <w:spacing w:before="480" w:after="240"/>
+      <w:spacing w:before="480" w:after="0"/>
       <w:outlineLvl w:val="0"/>
     </w:pPr>
     <w:rPr>
       <w:rFonts w:eastAsiaTheme="majorEastAsia" w:cstheme="majorBidi"/>
       <w:b/>
       <w:bCs/>
+      <w:sz w:val="32"/>
       <w:szCs w:val="32"/>
     </w:rPr>
   </w:style>
@@ -344,37 +750,40 @@
     <w:uiPriority w:val="9"/>
     <w:unhideWhenUsed/>
     <w:qFormat/>
-    <w:rsid w:val="001732F6"/>
+    <w:rsid w:val="004C605D"/>
     <w:pPr>
       <w:keepNext/>
       <w:keepLines/>
-      <w:spacing w:before="200"/>
+      <w:spacing w:before="200" w:after="0"/>
       <w:outlineLvl w:val="1"/>
+    </w:pPr>
+    <w:rPr>
+      <w:rFonts w:eastAsiaTheme="majorEastAsia" w:cstheme="majorBidi"/>
+      <w:bCs/>
+      <w:sz w:val="32"/>
+      <w:szCs w:val="32"/>
+      <w:u w:val="single"/>
+    </w:rPr>
+  </w:style>
+  <w:style w:type="paragraph" w:styleId="Heading3">
+    <w:name w:val="heading 3"/>
+    <w:basedOn w:val="Normal"/>
+    <w:next w:val="BodyText"/>
+    <w:uiPriority w:val="9"/>
+    <w:unhideWhenUsed/>
+    <w:qFormat/>
+    <w:rsid w:val="004C605D"/>
+    <w:pPr>
+      <w:keepNext/>
+      <w:keepLines/>
+      <w:spacing w:before="200" w:after="0"/>
+      <w:outlineLvl w:val="2"/>
     </w:pPr>
     <w:rPr>
       <w:rFonts w:eastAsiaTheme="majorEastAsia" w:cstheme="majorBidi"/>
       <w:bCs/>
       <w:i/>
-      <w:szCs w:val="32"/>
-    </w:rPr>
-  </w:style>
-  <w:style w:type="paragraph" w:styleId="Heading3">
-    <w:name w:val="heading 3"/>
-    <w:basedOn w:val="Normal"/>
-    <w:next w:val="BodyText"/>
-    <w:uiPriority w:val="9"/>
-    <w:unhideWhenUsed/>
-    <w:qFormat/>
-    <w:rsid w:val="001732F6"/>
-    <w:pPr>
-      <w:keepNext/>
-      <w:keepLines/>
-      <w:spacing w:before="200"/>
-      <w:outlineLvl w:val="2"/>
-    </w:pPr>
-    <w:rPr>
-      <w:rFonts w:eastAsiaTheme="majorEastAsia" w:cstheme="majorBidi"/>
-      <w:bCs/>
+      <w:sz w:val="28"/>
       <w:szCs w:val="28"/>
     </w:rPr>
   </w:style>
@@ -405,12 +814,12 @@
     <w:uiPriority w:val="9"/>
     <w:unhideWhenUsed/>
     <w:qFormat/>
-    <w:rsid w:val="002F4549"/>
+    <w:rsid w:val="004C605D"/>
     <w:pPr>
       <w:keepNext/>
       <w:keepLines/>
       <w:pageBreakBefore/>
-      <w:spacing w:after="0" w:line="20" w:lineRule="exact"/>
+      <w:spacing w:after="160" w:line="20" w:lineRule="exact"/>
       <w:outlineLvl w:val="4"/>
     </w:pPr>
     <w:rPr>
@@ -479,13 +888,11 @@
     <w:basedOn w:val="BodyText"/>
     <w:next w:val="BodyText"/>
     <w:qFormat/>
-    <w:rsid w:val="002F4549"/>
   </w:style>
   <w:style w:type="paragraph" w:customStyle="1" w:styleId="Compact">
     <w:name w:val="Compact"/>
     <w:basedOn w:val="BodyText"/>
     <w:qFormat/>
-    <w:rsid w:val="002F4549"/>
     <w:pPr>
       <w:spacing w:before="36" w:after="36"/>
     </w:pPr>
@@ -495,7 +902,7 @@
     <w:basedOn w:val="Normal"/>
     <w:next w:val="BodyText"/>
     <w:qFormat/>
-    <w:rsid w:val="002F4549"/>
+    <w:rsid w:val="004C605D"/>
     <w:pPr>
       <w:keepNext/>
       <w:keepLines/>
@@ -525,23 +932,21 @@
   </w:style>
   <w:style w:type="paragraph" w:customStyle="1" w:styleId="Author">
     <w:name w:val="Author"/>
-    <w:next w:val="BodyText"/>
-    <w:qFormat/>
-    <w:rsid w:val="002F4549"/>
+    <w:basedOn w:val="NoSpacing"/>
+    <w:next w:val="BodyText"/>
+    <w:qFormat/>
+    <w:rsid w:val="004C605D"/>
     <w:pPr>
       <w:keepNext/>
       <w:keepLines/>
       <w:jc w:val="center"/>
     </w:pPr>
-    <w:rPr>
-      <w:rFonts w:ascii="Times New Roman" w:hAnsi="Times New Roman"/>
-    </w:rPr>
   </w:style>
   <w:style w:type="paragraph" w:styleId="Date">
     <w:name w:val="Date"/>
     <w:next w:val="BodyText"/>
     <w:qFormat/>
-    <w:rsid w:val="002F4549"/>
+    <w:rsid w:val="004C605D"/>
     <w:pPr>
       <w:keepNext/>
       <w:keepLines/>
@@ -556,7 +961,6 @@
     <w:basedOn w:val="Normal"/>
     <w:next w:val="BodyText"/>
     <w:qFormat/>
-    <w:rsid w:val="002F4549"/>
     <w:pPr>
       <w:keepNext/>
       <w:keepLines/>
@@ -1022,11 +1426,16 @@
       <w:shd w:val="clear" w:color="auto" w:fill="F8F8F8"/>
     </w:rPr>
   </w:style>
+  <w:style w:type="character" w:styleId="LineNumber">
+    <w:name w:val="line number"/>
+    <w:basedOn w:val="DefaultParagraphFont"/>
+    <w:rsid w:val="004C605D"/>
+  </w:style>
   <w:style w:type="paragraph" w:styleId="BalloonText">
     <w:name w:val="Balloon Text"/>
     <w:basedOn w:val="Normal"/>
     <w:link w:val="BalloonTextChar"/>
-    <w:rsid w:val="002F4549"/>
+    <w:rsid w:val="004C605D"/>
     <w:pPr>
       <w:spacing w:after="0"/>
     </w:pPr>
@@ -1034,68 +1443,27 @@
       <w:rFonts w:ascii="Tahoma" w:hAnsi="Tahoma" w:cs="Tahoma"/>
       <w:sz w:val="16"/>
       <w:szCs w:val="16"/>
+    </w:rPr>
+  </w:style>
+  <w:style w:type="paragraph" w:styleId="NoSpacing">
+    <w:name w:val="No Spacing"/>
+    <w:rsid w:val="004C605D"/>
+    <w:pPr>
+      <w:spacing w:after="0"/>
+    </w:pPr>
+    <w:rPr>
+      <w:rFonts w:ascii="Times New Roman" w:hAnsi="Times New Roman"/>
     </w:rPr>
   </w:style>
   <w:style w:type="character" w:customStyle="1" w:styleId="BalloonTextChar">
     <w:name w:val="Balloon Text Char"/>
     <w:basedOn w:val="DefaultParagraphFont"/>
     <w:link w:val="BalloonText"/>
-    <w:rsid w:val="002F4549"/>
+    <w:rsid w:val="004C605D"/>
     <w:rPr>
       <w:rFonts w:ascii="Tahoma" w:hAnsi="Tahoma" w:cs="Tahoma"/>
       <w:sz w:val="16"/>
       <w:szCs w:val="16"/>
-    </w:rPr>
-  </w:style>
-  <w:style w:type="character" w:styleId="LineNumber">
-    <w:name w:val="line number"/>
-    <w:basedOn w:val="DefaultParagraphFont"/>
-    <w:rsid w:val="002F4549"/>
-  </w:style>
-  <w:style w:type="paragraph" w:styleId="Header">
-    <w:name w:val="header"/>
-    <w:basedOn w:val="Normal"/>
-    <w:link w:val="HeaderChar"/>
-    <w:rsid w:val="002F4549"/>
-    <w:pPr>
-      <w:tabs>
-        <w:tab w:val="center" w:pos="4513"/>
-        <w:tab w:val="right" w:pos="9026"/>
-      </w:tabs>
-      <w:spacing w:after="0"/>
-    </w:pPr>
-  </w:style>
-  <w:style w:type="character" w:customStyle="1" w:styleId="HeaderChar">
-    <w:name w:val="Header Char"/>
-    <w:basedOn w:val="DefaultParagraphFont"/>
-    <w:link w:val="Header"/>
-    <w:rsid w:val="002F4549"/>
-    <w:rPr>
-      <w:rFonts w:ascii="Times New Roman" w:hAnsi="Times New Roman"/>
-    </w:rPr>
-  </w:style>
-  <w:style w:type="paragraph" w:styleId="Footer">
-    <w:name w:val="footer"/>
-    <w:basedOn w:val="Normal"/>
-    <w:link w:val="FooterChar"/>
-    <w:uiPriority w:val="99"/>
-    <w:rsid w:val="002F4549"/>
-    <w:pPr>
-      <w:tabs>
-        <w:tab w:val="center" w:pos="4513"/>
-        <w:tab w:val="right" w:pos="9026"/>
-      </w:tabs>
-      <w:spacing w:after="0"/>
-    </w:pPr>
-  </w:style>
-  <w:style w:type="character" w:customStyle="1" w:styleId="FooterChar">
-    <w:name w:val="Footer Char"/>
-    <w:basedOn w:val="DefaultParagraphFont"/>
-    <w:link w:val="Footer"/>
-    <w:uiPriority w:val="99"/>
-    <w:rsid w:val="002F4549"/>
-    <w:rPr>
-      <w:rFonts w:ascii="Times New Roman" w:hAnsi="Times New Roman"/>
     </w:rPr>
   </w:style>
 </w:styles>
@@ -1118,13 +1486,11 @@
       </w:pPr>
     </w:pPrDefault>
   </w:docDefaults>
-  <w:latentStyles w:defLockedState="0" w:defUIPriority="0" w:defSemiHidden="0" w:defUnhideWhenUsed="0" w:defQFormat="0" w:count="267">
-    <w:lsdException w:name="footer" w:uiPriority="99"/>
-  </w:latentStyles>
+  <w:latentStyles w:defLockedState="0" w:defUIPriority="0" w:defSemiHidden="0" w:defUnhideWhenUsed="0" w:defQFormat="0" w:count="267"/>
   <w:style w:type="paragraph" w:default="1" w:styleId="Normal">
     <w:name w:val="Normal"/>
     <w:qFormat/>
-    <w:rsid w:val="002F4549"/>
+    <w:rsid w:val="004C605D"/>
     <w:rPr>
       <w:rFonts w:ascii="Times New Roman" w:hAnsi="Times New Roman"/>
     </w:rPr>
@@ -1135,17 +1501,18 @@
     <w:next w:val="BodyText"/>
     <w:uiPriority w:val="9"/>
     <w:qFormat/>
-    <w:rsid w:val="001732F6"/>
+    <w:rsid w:val="004C605D"/>
     <w:pPr>
       <w:keepNext/>
       <w:keepLines/>
-      <w:spacing w:before="480" w:after="240"/>
+      <w:spacing w:before="480" w:after="0"/>
       <w:outlineLvl w:val="0"/>
     </w:pPr>
     <w:rPr>
       <w:rFonts w:eastAsiaTheme="majorEastAsia" w:cstheme="majorBidi"/>
       <w:b/>
       <w:bCs/>
+      <w:sz w:val="32"/>
       <w:szCs w:val="32"/>
     </w:rPr>
   </w:style>
@@ -1156,37 +1523,40 @@
     <w:uiPriority w:val="9"/>
     <w:unhideWhenUsed/>
     <w:qFormat/>
-    <w:rsid w:val="001732F6"/>
+    <w:rsid w:val="004C605D"/>
     <w:pPr>
       <w:keepNext/>
       <w:keepLines/>
-      <w:spacing w:before="200"/>
+      <w:spacing w:before="200" w:after="0"/>
       <w:outlineLvl w:val="1"/>
+    </w:pPr>
+    <w:rPr>
+      <w:rFonts w:eastAsiaTheme="majorEastAsia" w:cstheme="majorBidi"/>
+      <w:bCs/>
+      <w:sz w:val="32"/>
+      <w:szCs w:val="32"/>
+      <w:u w:val="single"/>
+    </w:rPr>
+  </w:style>
+  <w:style w:type="paragraph" w:styleId="Heading3">
+    <w:name w:val="heading 3"/>
+    <w:basedOn w:val="Normal"/>
+    <w:next w:val="BodyText"/>
+    <w:uiPriority w:val="9"/>
+    <w:unhideWhenUsed/>
+    <w:qFormat/>
+    <w:rsid w:val="004C605D"/>
+    <w:pPr>
+      <w:keepNext/>
+      <w:keepLines/>
+      <w:spacing w:before="200" w:after="0"/>
+      <w:outlineLvl w:val="2"/>
     </w:pPr>
     <w:rPr>
       <w:rFonts w:eastAsiaTheme="majorEastAsia" w:cstheme="majorBidi"/>
       <w:bCs/>
       <w:i/>
-      <w:szCs w:val="32"/>
-    </w:rPr>
-  </w:style>
-  <w:style w:type="paragraph" w:styleId="Heading3">
-    <w:name w:val="heading 3"/>
-    <w:basedOn w:val="Normal"/>
-    <w:next w:val="BodyText"/>
-    <w:uiPriority w:val="9"/>
-    <w:unhideWhenUsed/>
-    <w:qFormat/>
-    <w:rsid w:val="001732F6"/>
-    <w:pPr>
-      <w:keepNext/>
-      <w:keepLines/>
-      <w:spacing w:before="200"/>
-      <w:outlineLvl w:val="2"/>
-    </w:pPr>
-    <w:rPr>
-      <w:rFonts w:eastAsiaTheme="majorEastAsia" w:cstheme="majorBidi"/>
-      <w:bCs/>
+      <w:sz w:val="28"/>
       <w:szCs w:val="28"/>
     </w:rPr>
   </w:style>
@@ -1217,12 +1587,12 @@
     <w:uiPriority w:val="9"/>
     <w:unhideWhenUsed/>
     <w:qFormat/>
-    <w:rsid w:val="002F4549"/>
+    <w:rsid w:val="004C605D"/>
     <w:pPr>
       <w:keepNext/>
       <w:keepLines/>
       <w:pageBreakBefore/>
-      <w:spacing w:after="0" w:line="20" w:lineRule="exact"/>
+      <w:spacing w:after="160" w:line="20" w:lineRule="exact"/>
       <w:outlineLvl w:val="4"/>
     </w:pPr>
     <w:rPr>
@@ -1291,13 +1661,11 @@
     <w:basedOn w:val="BodyText"/>
     <w:next w:val="BodyText"/>
     <w:qFormat/>
-    <w:rsid w:val="002F4549"/>
   </w:style>
   <w:style w:type="paragraph" w:customStyle="1" w:styleId="Compact">
     <w:name w:val="Compact"/>
     <w:basedOn w:val="BodyText"/>
     <w:qFormat/>
-    <w:rsid w:val="002F4549"/>
     <w:pPr>
       <w:spacing w:before="36" w:after="36"/>
     </w:pPr>
@@ -1307,7 +1675,7 @@
     <w:basedOn w:val="Normal"/>
     <w:next w:val="BodyText"/>
     <w:qFormat/>
-    <w:rsid w:val="002F4549"/>
+    <w:rsid w:val="004C605D"/>
     <w:pPr>
       <w:keepNext/>
       <w:keepLines/>
@@ -1337,23 +1705,21 @@
   </w:style>
   <w:style w:type="paragraph" w:customStyle="1" w:styleId="Author">
     <w:name w:val="Author"/>
-    <w:next w:val="BodyText"/>
-    <w:qFormat/>
-    <w:rsid w:val="002F4549"/>
+    <w:basedOn w:val="NoSpacing"/>
+    <w:next w:val="BodyText"/>
+    <w:qFormat/>
+    <w:rsid w:val="004C605D"/>
     <w:pPr>
       <w:keepNext/>
       <w:keepLines/>
       <w:jc w:val="center"/>
     </w:pPr>
-    <w:rPr>
-      <w:rFonts w:ascii="Times New Roman" w:hAnsi="Times New Roman"/>
-    </w:rPr>
   </w:style>
   <w:style w:type="paragraph" w:styleId="Date">
     <w:name w:val="Date"/>
     <w:next w:val="BodyText"/>
     <w:qFormat/>
-    <w:rsid w:val="002F4549"/>
+    <w:rsid w:val="004C605D"/>
     <w:pPr>
       <w:keepNext/>
       <w:keepLines/>
@@ -1368,7 +1734,6 @@
     <w:basedOn w:val="Normal"/>
     <w:next w:val="BodyText"/>
     <w:qFormat/>
-    <w:rsid w:val="002F4549"/>
     <w:pPr>
       <w:keepNext/>
       <w:keepLines/>
@@ -1834,11 +2199,16 @@
       <w:shd w:val="clear" w:color="auto" w:fill="F8F8F8"/>
     </w:rPr>
   </w:style>
+  <w:style w:type="character" w:styleId="LineNumber">
+    <w:name w:val="line number"/>
+    <w:basedOn w:val="DefaultParagraphFont"/>
+    <w:rsid w:val="004C605D"/>
+  </w:style>
   <w:style w:type="paragraph" w:styleId="BalloonText">
     <w:name w:val="Balloon Text"/>
     <w:basedOn w:val="Normal"/>
     <w:link w:val="BalloonTextChar"/>
-    <w:rsid w:val="002F4549"/>
+    <w:rsid w:val="004C605D"/>
     <w:pPr>
       <w:spacing w:after="0"/>
     </w:pPr>
@@ -1846,69 +2216,358 @@
       <w:rFonts w:ascii="Tahoma" w:hAnsi="Tahoma" w:cs="Tahoma"/>
       <w:sz w:val="16"/>
       <w:szCs w:val="16"/>
+    </w:rPr>
+  </w:style>
+  <w:style w:type="paragraph" w:styleId="NoSpacing">
+    <w:name w:val="No Spacing"/>
+    <w:rsid w:val="004C605D"/>
+    <w:pPr>
+      <w:spacing w:after="0"/>
+    </w:pPr>
+    <w:rPr>
+      <w:rFonts w:ascii="Times New Roman" w:hAnsi="Times New Roman"/>
     </w:rPr>
   </w:style>
   <w:style w:type="character" w:customStyle="1" w:styleId="BalloonTextChar">
     <w:name w:val="Balloon Text Char"/>
     <w:basedOn w:val="DefaultParagraphFont"/>
     <w:link w:val="BalloonText"/>
-    <w:rsid w:val="002F4549"/>
+    <w:rsid w:val="004C605D"/>
     <w:rPr>
       <w:rFonts w:ascii="Tahoma" w:hAnsi="Tahoma" w:cs="Tahoma"/>
       <w:sz w:val="16"/>
       <w:szCs w:val="16"/>
     </w:rPr>
   </w:style>
-  <w:style w:type="character" w:styleId="LineNumber">
-    <w:name w:val="line number"/>
-    <w:basedOn w:val="DefaultParagraphFont"/>
-    <w:rsid w:val="002F4549"/>
-  </w:style>
-  <w:style w:type="paragraph" w:styleId="Header">
-    <w:name w:val="header"/>
-    <w:basedOn w:val="Normal"/>
-    <w:link w:val="HeaderChar"/>
-    <w:rsid w:val="002F4549"/>
-    <w:pPr>
-      <w:tabs>
-        <w:tab w:val="center" w:pos="4513"/>
-        <w:tab w:val="right" w:pos="9026"/>
-      </w:tabs>
-      <w:spacing w:after="0"/>
-    </w:pPr>
-  </w:style>
-  <w:style w:type="character" w:customStyle="1" w:styleId="HeaderChar">
-    <w:name w:val="Header Char"/>
-    <w:basedOn w:val="DefaultParagraphFont"/>
-    <w:link w:val="Header"/>
-    <w:rsid w:val="002F4549"/>
-    <w:rPr>
-      <w:rFonts w:ascii="Times New Roman" w:hAnsi="Times New Roman"/>
-    </w:rPr>
-  </w:style>
-  <w:style w:type="paragraph" w:styleId="Footer">
-    <w:name w:val="footer"/>
-    <w:basedOn w:val="Normal"/>
-    <w:link w:val="FooterChar"/>
-    <w:uiPriority w:val="99"/>
-    <w:rsid w:val="002F4549"/>
-    <w:pPr>
-      <w:tabs>
-        <w:tab w:val="center" w:pos="4513"/>
-        <w:tab w:val="right" w:pos="9026"/>
-      </w:tabs>
-      <w:spacing w:after="0"/>
-    </w:pPr>
-  </w:style>
-  <w:style w:type="character" w:customStyle="1" w:styleId="FooterChar">
-    <w:name w:val="Footer Char"/>
-    <w:basedOn w:val="DefaultParagraphFont"/>
-    <w:link w:val="Footer"/>
-    <w:uiPriority w:val="99"/>
-    <w:rsid w:val="002F4549"/>
-    <w:rPr>
-      <w:rFonts w:ascii="Times New Roman" w:hAnsi="Times New Roman"/>
-    </w:rPr>
-  </w:style>
 </w:styles>
+</file>
+
+<file path=word/theme/theme1.xml><?xml version="1.0" encoding="utf-8"?>
+<a:theme xmlns:a="http://schemas.openxmlformats.org/drawingml/2006/main" name="Office Theme">
+  <a:themeElements>
+    <a:clrScheme name="Office">
+      <a:dk1>
+        <a:sysClr val="windowText" lastClr="000000"/>
+      </a:dk1>
+      <a:lt1>
+        <a:sysClr val="window" lastClr="FFFFFF"/>
+      </a:lt1>
+      <a:dk2>
+        <a:srgbClr val="1F497D"/>
+      </a:dk2>
+      <a:lt2>
+        <a:srgbClr val="EEECE1"/>
+      </a:lt2>
+      <a:accent1>
+        <a:srgbClr val="4F81BD"/>
+      </a:accent1>
+      <a:accent2>
+        <a:srgbClr val="C0504D"/>
+      </a:accent2>
+      <a:accent3>
+        <a:srgbClr val="9BBB59"/>
+      </a:accent3>
+      <a:accent4>
+        <a:srgbClr val="8064A2"/>
+      </a:accent4>
+      <a:accent5>
+        <a:srgbClr val="4BACC6"/>
+      </a:accent5>
+      <a:accent6>
+        <a:srgbClr val="F79646"/>
+      </a:accent6>
+      <a:hlink>
+        <a:srgbClr val="0000FF"/>
+      </a:hlink>
+      <a:folHlink>
+        <a:srgbClr val="800080"/>
+      </a:folHlink>
+    </a:clrScheme>
+    <a:fontScheme name="Office">
+      <a:majorFont>
+        <a:latin typeface="Calibri"/>
+        <a:ea typeface=""/>
+        <a:cs typeface=""/>
+        <a:font script="Jpan" typeface="ＭＳ ゴシック"/>
+        <a:font script="Hang" typeface="맑은 고딕"/>
+        <a:font script="Hans" typeface="宋体"/>
+        <a:font script="Hant" typeface="新細明體"/>
+        <a:font script="Arab" typeface="Times New Roman"/>
+        <a:font script="Hebr" typeface="Times New Roman"/>
+        <a:font script="Thai" typeface="Angsana New"/>
+        <a:font script="Ethi" typeface="Nyala"/>
+        <a:font script="Beng" typeface="Vrinda"/>
+        <a:font script="Gujr" typeface="Shruti"/>
+        <a:font script="Khmr" typeface="MoolBoran"/>
+        <a:font script="Knda" typeface="Tunga"/>
+        <a:font script="Guru" typeface="Raavi"/>
+        <a:font script="Cans" typeface="Euphemia"/>
+        <a:font script="Cher" typeface="Plantagenet Cherokee"/>
+        <a:font script="Yiii" typeface="Microsoft Yi Baiti"/>
+        <a:font script="Tibt" typeface="Microsoft Himalaya"/>
+        <a:font script="Thaa" typeface="MV Boli"/>
+        <a:font script="Deva" typeface="Mangal"/>
+        <a:font script="Telu" typeface="Gautami"/>
+        <a:font script="Taml" typeface="Latha"/>
+        <a:font script="Syrc" typeface="Estrangelo Edessa"/>
+        <a:font script="Orya" typeface="Kalinga"/>
+        <a:font script="Mlym" typeface="Kartika"/>
+        <a:font script="Laoo" typeface="DokChampa"/>
+        <a:font script="Sinh" typeface="Iskoola Pota"/>
+        <a:font script="Mong" typeface="Mongolian Baiti"/>
+        <a:font script="Viet" typeface="Times New Roman"/>
+        <a:font script="Uigh" typeface="Microsoft Uighur"/>
+      </a:majorFont>
+      <a:minorFont>
+        <a:latin typeface="Cambria"/>
+        <a:ea typeface=""/>
+        <a:cs typeface=""/>
+        <a:font script="Jpan" typeface="ＭＳ 明朝"/>
+        <a:font script="Hang" typeface="맑은 고딕"/>
+        <a:font script="Hans" typeface="宋体"/>
+        <a:font script="Hant" typeface="新細明體"/>
+        <a:font script="Arab" typeface="Arial"/>
+        <a:font script="Hebr" typeface="Arial"/>
+        <a:font script="Thai" typeface="Cordia New"/>
+        <a:font script="Ethi" typeface="Nyala"/>
+        <a:font script="Beng" typeface="Vrinda"/>
+        <a:font script="Gujr" typeface="Shruti"/>
+        <a:font script="Khmr" typeface="DaunPenh"/>
+        <a:font script="Knda" typeface="Tunga"/>
+        <a:font script="Guru" typeface="Raavi"/>
+        <a:font script="Cans" typeface="Euphemia"/>
+        <a:font script="Cher" typeface="Plantagenet Cherokee"/>
+        <a:font script="Yiii" typeface="Microsoft Yi Baiti"/>
+        <a:font script="Tibt" typeface="Microsoft Himalaya"/>
+        <a:font script="Thaa" typeface="MV Boli"/>
+        <a:font script="Deva" typeface="Mangal"/>
+        <a:font script="Telu" typeface="Gautami"/>
+        <a:font script="Taml" typeface="Latha"/>
+        <a:font script="Syrc" typeface="Estrangelo Edessa"/>
+        <a:font script="Orya" typeface="Kalinga"/>
+        <a:font script="Mlym" typeface="Kartika"/>
+        <a:font script="Laoo" typeface="DokChampa"/>
+        <a:font script="Sinh" typeface="Iskoola Pota"/>
+        <a:font script="Mong" typeface="Mongolian Baiti"/>
+        <a:font script="Viet" typeface="Arial"/>
+        <a:font script="Uigh" typeface="Microsoft Uighur"/>
+      </a:minorFont>
+    </a:fontScheme>
+    <a:fmtScheme name="Office">
+      <a:fillStyleLst>
+        <a:solidFill>
+          <a:schemeClr val="phClr"/>
+        </a:solidFill>
+        <a:gradFill rotWithShape="1">
+          <a:gsLst>
+            <a:gs pos="0">
+              <a:schemeClr val="phClr">
+                <a:tint val="50000"/>
+                <a:satMod val="300000"/>
+              </a:schemeClr>
+            </a:gs>
+            <a:gs pos="35000">
+              <a:schemeClr val="phClr">
+                <a:tint val="37000"/>
+                <a:satMod val="300000"/>
+              </a:schemeClr>
+            </a:gs>
+            <a:gs pos="100000">
+              <a:schemeClr val="phClr">
+                <a:tint val="15000"/>
+                <a:satMod val="350000"/>
+              </a:schemeClr>
+            </a:gs>
+          </a:gsLst>
+          <a:lin ang="16200000" scaled="1"/>
+        </a:gradFill>
+        <a:gradFill rotWithShape="1">
+          <a:gsLst>
+            <a:gs pos="0">
+              <a:schemeClr val="phClr">
+                <a:tint val="100000"/>
+                <a:shade val="100000"/>
+                <a:satMod val="130000"/>
+              </a:schemeClr>
+            </a:gs>
+            <a:gs pos="100000">
+              <a:schemeClr val="phClr">
+                <a:tint val="50000"/>
+                <a:shade val="100000"/>
+                <a:satMod val="350000"/>
+              </a:schemeClr>
+            </a:gs>
+          </a:gsLst>
+          <a:lin ang="16200000" scaled="0"/>
+        </a:gradFill>
+      </a:fillStyleLst>
+      <a:lnStyleLst>
+        <a:ln w="9525" cap="flat" cmpd="sng" algn="ctr">
+          <a:solidFill>
+            <a:schemeClr val="phClr">
+              <a:shade val="95000"/>
+              <a:satMod val="105000"/>
+            </a:schemeClr>
+          </a:solidFill>
+          <a:prstDash val="solid"/>
+        </a:ln>
+        <a:ln w="25400" cap="flat" cmpd="sng" algn="ctr">
+          <a:solidFill>
+            <a:schemeClr val="phClr"/>
+          </a:solidFill>
+          <a:prstDash val="solid"/>
+        </a:ln>
+        <a:ln w="38100" cap="flat" cmpd="sng" algn="ctr">
+          <a:solidFill>
+            <a:schemeClr val="phClr"/>
+          </a:solidFill>
+          <a:prstDash val="solid"/>
+        </a:ln>
+      </a:lnStyleLst>
+      <a:effectStyleLst>
+        <a:effectStyle>
+          <a:effectLst>
+            <a:outerShdw blurRad="40000" dist="20000" dir="5400000" rotWithShape="0">
+              <a:srgbClr val="000000">
+                <a:alpha val="38000"/>
+              </a:srgbClr>
+            </a:outerShdw>
+          </a:effectLst>
+        </a:effectStyle>
+        <a:effectStyle>
+          <a:effectLst>
+            <a:outerShdw blurRad="40000" dist="23000" dir="5400000" rotWithShape="0">
+              <a:srgbClr val="000000">
+                <a:alpha val="35000"/>
+              </a:srgbClr>
+            </a:outerShdw>
+          </a:effectLst>
+        </a:effectStyle>
+        <a:effectStyle>
+          <a:effectLst>
+            <a:outerShdw blurRad="40000" dist="23000" dir="5400000" rotWithShape="0">
+              <a:srgbClr val="000000">
+                <a:alpha val="35000"/>
+              </a:srgbClr>
+            </a:outerShdw>
+          </a:effectLst>
+          <a:scene3d>
+            <a:camera prst="orthographicFront">
+              <a:rot lat="0" lon="0" rev="0"/>
+            </a:camera>
+            <a:lightRig rig="threePt" dir="t">
+              <a:rot lat="0" lon="0" rev="1200000"/>
+            </a:lightRig>
+          </a:scene3d>
+          <a:sp3d>
+            <a:bevelT w="63500" h="25400"/>
+          </a:sp3d>
+        </a:effectStyle>
+      </a:effectStyleLst>
+      <a:bgFillStyleLst>
+        <a:solidFill>
+          <a:schemeClr val="phClr"/>
+        </a:solidFill>
+        <a:gradFill rotWithShape="1">
+          <a:gsLst>
+            <a:gs pos="0">
+              <a:schemeClr val="phClr">
+                <a:tint val="40000"/>
+                <a:satMod val="350000"/>
+              </a:schemeClr>
+            </a:gs>
+            <a:gs pos="40000">
+              <a:schemeClr val="phClr">
+                <a:tint val="45000"/>
+                <a:shade val="99000"/>
+                <a:satMod val="350000"/>
+              </a:schemeClr>
+            </a:gs>
+            <a:gs pos="100000">
+              <a:schemeClr val="phClr">
+                <a:shade val="20000"/>
+                <a:satMod val="255000"/>
+              </a:schemeClr>
+            </a:gs>
+          </a:gsLst>
+          <a:path path="circle">
+            <a:fillToRect l="50000" t="-80000" r="50000" b="180000"/>
+          </a:path>
+        </a:gradFill>
+        <a:gradFill rotWithShape="1">
+          <a:gsLst>
+            <a:gs pos="0">
+              <a:schemeClr val="phClr">
+                <a:tint val="80000"/>
+                <a:satMod val="300000"/>
+              </a:schemeClr>
+            </a:gs>
+            <a:gs pos="100000">
+              <a:schemeClr val="phClr">
+                <a:shade val="30000"/>
+                <a:satMod val="200000"/>
+              </a:schemeClr>
+            </a:gs>
+          </a:gsLst>
+          <a:path path="circle">
+            <a:fillToRect l="50000" t="50000" r="50000" b="50000"/>
+          </a:path>
+        </a:gradFill>
+      </a:bgFillStyleLst>
+    </a:fmtScheme>
+  </a:themeElements>
+  <a:objectDefaults>
+    <a:spDef>
+      <a:spPr/>
+      <a:bodyPr/>
+      <a:lstStyle/>
+      <a:style>
+        <a:lnRef idx="1">
+          <a:schemeClr val="accent1"/>
+        </a:lnRef>
+        <a:fillRef idx="3">
+          <a:schemeClr val="accent1"/>
+        </a:fillRef>
+        <a:effectRef idx="2">
+          <a:schemeClr val="accent1"/>
+        </a:effectRef>
+        <a:fontRef idx="minor">
+          <a:schemeClr val="lt1"/>
+        </a:fontRef>
+      </a:style>
+    </a:spDef>
+    <a:lnDef>
+      <a:spPr/>
+      <a:bodyPr/>
+      <a:lstStyle/>
+      <a:style>
+        <a:lnRef idx="2">
+          <a:schemeClr val="accent1"/>
+        </a:lnRef>
+        <a:fillRef idx="0">
+          <a:schemeClr val="accent1"/>
+        </a:fillRef>
+        <a:effectRef idx="1">
+          <a:schemeClr val="accent1"/>
+        </a:effectRef>
+        <a:fontRef idx="minor">
+          <a:schemeClr val="tx1"/>
+        </a:fontRef>
+      </a:style>
+    </a:lnDef>
+  </a:objectDefaults>
+  <a:extraClrSchemeLst/>
+</a:theme>
+</file>
+
+<file path=customXml/item1.xml><?xml version="1.0" encoding="utf-8"?>
+<b:Sources xmlns:b="http://schemas.openxmlformats.org/officeDocument/2006/bibliography" xmlns="http://schemas.openxmlformats.org/officeDocument/2006/bibliography" SelectedStyle="\APA.XSL" StyleName="APA"/>
+</file>
+
+<file path=customXml/itemProps1.xml><?xml version="1.0" encoding="utf-8"?>
+<ds:datastoreItem xmlns:ds="http://schemas.openxmlformats.org/officeDocument/2006/customXml" ds:itemID="{6001C8F6-412D-47DA-BC18-BB8E69F0BE78}">
+  <ds:schemaRefs>
+    <ds:schemaRef ds:uri="http://schemas.openxmlformats.org/officeDocument/2006/bibliography"/>
+  </ds:schemaRefs>
+</ds:datastoreItem>
 </file>
</xml_diff>